<commit_message>
Updated dbmanager and script
</commit_message>
<xml_diff>
--- a/SmartWinemaking - documentation.docx
+++ b/SmartWinemaking - documentation.docx
@@ -3469,56 +3469,24 @@
           <w:szCs w:val="24"/>
           <w:lang w:val="en-US"/>
         </w:rPr>
-        <w:t>.</w:t>
-      </w:r>
-      <w:r>
-        <w:rPr>
-          <w:sz w:val="24"/>
-          <w:szCs w:val="24"/>
-          <w:lang w:val="en-US"/>
-        </w:rPr>
-        <w:t xml:space="preserve"> </w:t>
-      </w:r>
-    </w:p>
-    <w:p>
-      <w:pPr>
-        <w:rPr>
-          <w:sz w:val="24"/>
-          <w:szCs w:val="24"/>
-          <w:lang w:val="en-US"/>
-        </w:rPr>
-      </w:pPr>
-      <w:r>
-        <w:rPr>
-          <w:sz w:val="24"/>
-          <w:szCs w:val="24"/>
-          <w:lang w:val="en-US"/>
-        </w:rPr>
-        <w:t xml:space="preserve">Inside the database </w:t>
-      </w:r>
-      <w:r>
-        <w:rPr>
-          <w:sz w:val="24"/>
-          <w:szCs w:val="24"/>
-          <w:lang w:val="en-US"/>
-        </w:rPr>
-        <w:t>different tables</w:t>
-      </w:r>
-      <w:r>
-        <w:rPr>
-          <w:sz w:val="24"/>
-          <w:szCs w:val="24"/>
-          <w:lang w:val="en-US"/>
-        </w:rPr>
-        <w:t xml:space="preserve"> are defined</w:t>
-      </w:r>
-      <w:r>
-        <w:rPr>
-          <w:sz w:val="24"/>
-          <w:szCs w:val="24"/>
-          <w:lang w:val="en-US"/>
-        </w:rPr>
-        <w:t xml:space="preserve">: </w:t>
+        <w:t xml:space="preserve">. </w:t>
+      </w:r>
+    </w:p>
+    <w:p>
+      <w:pPr>
+        <w:rPr>
+          <w:sz w:val="24"/>
+          <w:szCs w:val="24"/>
+          <w:lang w:val="en-US"/>
+        </w:rPr>
+      </w:pPr>
+      <w:r>
+        <w:rPr>
+          <w:sz w:val="24"/>
+          <w:szCs w:val="24"/>
+          <w:lang w:val="en-US"/>
+        </w:rPr>
+        <w:t xml:space="preserve">Inside the database different tables are defined: </w:t>
       </w:r>
     </w:p>
     <w:p>
@@ -3576,17 +3544,7 @@
           <w:szCs w:val="24"/>
           <w:lang w:val="en-US"/>
         </w:rPr>
-        <w:t>co2</w:t>
-      </w:r>
-      <w:r>
-        <w:rPr>
-          <w:i/>
-          <w:iCs/>
-          <w:sz w:val="24"/>
-          <w:szCs w:val="24"/>
-          <w:lang w:val="en-US"/>
-        </w:rPr>
-        <w:t xml:space="preserve"> </w:t>
+        <w:t xml:space="preserve">co2 </w:t>
       </w:r>
     </w:p>
     <w:p>
@@ -3801,23 +3759,25 @@
       </w:pPr>
       <w:r>
         <w:rPr>
+          <w:i/>
+          <w:iCs/>
           <w:sz w:val="24"/>
           <w:szCs w:val="24"/>
           <w:lang w:val="en-US"/>
         </w:rPr>
         <w:drawing>
-          <wp:anchor distT="0" distB="0" distL="114300" distR="114300" simplePos="0" relativeHeight="251659264" behindDoc="0" locked="0" layoutInCell="1" allowOverlap="1" wp14:anchorId="5B08315C" wp14:editId="4909699D">
+          <wp:anchor distT="0" distB="0" distL="114300" distR="114300" simplePos="0" relativeHeight="251659264" behindDoc="0" locked="0" layoutInCell="1" allowOverlap="1" wp14:anchorId="00718748" wp14:editId="79F89F68">
             <wp:simplePos x="0" y="0"/>
             <wp:positionH relativeFrom="column">
-              <wp:posOffset>896408</wp:posOffset>
+              <wp:posOffset>871220</wp:posOffset>
             </wp:positionH>
             <wp:positionV relativeFrom="paragraph">
-              <wp:posOffset>858520</wp:posOffset>
+              <wp:posOffset>761365</wp:posOffset>
             </wp:positionV>
-            <wp:extent cx="4177030" cy="4441825"/>
-            <wp:effectExtent l="152400" t="152400" r="356870" b="358775"/>
-            <wp:wrapSquare wrapText="bothSides"/>
-            <wp:docPr id="620666781" name="Immagine 1" descr="Immagine che contiene testo, schermata, menu, Carattere&#10;&#10;Descrizione generata automaticamente"/>
+            <wp:extent cx="4070985" cy="4537075"/>
+            <wp:effectExtent l="152400" t="152400" r="367665" b="358775"/>
+            <wp:wrapTopAndBottom/>
+            <wp:docPr id="1802042086" name="Immagine 1" descr="Immagine che contiene testo, schermata, Carattere, menu&#10;&#10;Descrizione generata automaticamente"/>
             <wp:cNvGraphicFramePr>
               <a:graphicFrameLocks xmlns:a="http://schemas.openxmlformats.org/drawingml/2006/main" noChangeAspect="1"/>
             </wp:cNvGraphicFramePr>
@@ -3825,7 +3785,7 @@
               <a:graphicData uri="http://schemas.openxmlformats.org/drawingml/2006/picture">
                 <pic:pic xmlns:pic="http://schemas.openxmlformats.org/drawingml/2006/picture">
                   <pic:nvPicPr>
-                    <pic:cNvPr id="620666781" name="Immagine 1" descr="Immagine che contiene testo, schermata, menu, Carattere&#10;&#10;Descrizione generata automaticamente"/>
+                    <pic:cNvPr id="1802042086" name="Immagine 1" descr="Immagine che contiene testo, schermata, Carattere, menu&#10;&#10;Descrizione generata automaticamente"/>
                     <pic:cNvPicPr/>
                   </pic:nvPicPr>
                   <pic:blipFill>
@@ -3843,7 +3803,7 @@
                   <pic:spPr>
                     <a:xfrm>
                       <a:off x="0" y="0"/>
-                      <a:ext cx="4177030" cy="4441825"/>
+                      <a:ext cx="4070985" cy="4537075"/>
                     </a:xfrm>
                     <a:prstGeom prst="rect">
                       <a:avLst/>
@@ -4885,55 +4845,7 @@
           <w:szCs w:val="24"/>
           <w:lang w:val="en-US"/>
         </w:rPr>
-        <w:t xml:space="preserve">Grafana dashboard is used to </w:t>
-      </w:r>
-      <w:r>
-        <w:rPr>
-          <w:sz w:val="24"/>
-          <w:szCs w:val="24"/>
-          <w:lang w:val="en-US"/>
-        </w:rPr>
-        <w:t>show</w:t>
-      </w:r>
-      <w:r>
-        <w:rPr>
-          <w:sz w:val="24"/>
-          <w:szCs w:val="24"/>
-          <w:lang w:val="en-US"/>
-        </w:rPr>
-        <w:t xml:space="preserve"> analytics</w:t>
-      </w:r>
-      <w:r>
-        <w:rPr>
-          <w:sz w:val="24"/>
-          <w:szCs w:val="24"/>
-          <w:lang w:val="en-US"/>
-        </w:rPr>
-        <w:t xml:space="preserve"> and data variation</w:t>
-      </w:r>
-      <w:r>
-        <w:rPr>
-          <w:sz w:val="24"/>
-          <w:szCs w:val="24"/>
-          <w:lang w:val="en-US"/>
-        </w:rPr>
-        <w:t xml:space="preserve"> based on the value that are store </w:t>
-      </w:r>
-      <w:r>
-        <w:rPr>
-          <w:sz w:val="24"/>
-          <w:szCs w:val="24"/>
-          <w:lang w:val="en-US"/>
-        </w:rPr>
-        <w:t>inside</w:t>
-      </w:r>
-      <w:r>
-        <w:rPr>
-          <w:sz w:val="24"/>
-          <w:szCs w:val="24"/>
-          <w:lang w:val="en-US"/>
-        </w:rPr>
-        <w:t xml:space="preserve"> the database.</w:t>
+        <w:t>Grafana dashboard is used to show analytics and data variation based on the value that are store inside the database.</w:t>
       </w:r>
     </w:p>
     <w:p>

</xml_diff>

<commit_message>
Update SmartWinemaking - documentation.docx
</commit_message>
<xml_diff>
--- a/SmartWinemaking - documentation.docx
+++ b/SmartWinemaking - documentation.docx
@@ -1,6 +1,7 @@
 
 <file path=word/document.xml><?xml version="1.0" encoding="utf-8"?>
 <w:document xmlns:wpc="http://schemas.microsoft.com/office/word/2010/wordprocessingCanvas" xmlns:cx="http://schemas.microsoft.com/office/drawing/2014/chartex" xmlns:cx1="http://schemas.microsoft.com/office/drawing/2015/9/8/chartex" xmlns:cx2="http://schemas.microsoft.com/office/drawing/2015/10/21/chartex" xmlns:cx3="http://schemas.microsoft.com/office/drawing/2016/5/9/chartex" xmlns:cx4="http://schemas.microsoft.com/office/drawing/2016/5/10/chartex" xmlns:cx5="http://schemas.microsoft.com/office/drawing/2016/5/11/chartex" xmlns:cx6="http://schemas.microsoft.com/office/drawing/2016/5/12/chartex" xmlns:cx7="http://schemas.microsoft.com/office/drawing/2016/5/13/chartex" xmlns:cx8="http://schemas.microsoft.com/office/drawing/2016/5/14/chartex" xmlns:mc="http://schemas.openxmlformats.org/markup-compatibility/2006" xmlns:aink="http://schemas.microsoft.com/office/drawing/2016/ink" xmlns:am3d="http://schemas.microsoft.com/office/drawing/2017/model3d" xmlns:o="urn:schemas-microsoft-com:office:office" xmlns:oel="http://schemas.microsoft.com/office/2019/extlst" xmlns:r="http://schemas.openxmlformats.org/officeDocument/2006/relationships" xmlns:m="http://schemas.openxmlformats.org/officeDocument/2006/math" xmlns:v="urn:schemas-microsoft-com:vml" xmlns:wp14="http://schemas.microsoft.com/office/word/2010/wordprocessingDrawing" xmlns:wp="http://schemas.openxmlformats.org/drawingml/2006/wordprocessingDrawing" xmlns:w10="urn:schemas-microsoft-com:office:word" xmlns:w="http://schemas.openxmlformats.org/wordprocessingml/2006/main" xmlns:w14="http://schemas.microsoft.com/office/word/2010/wordml" xmlns:w15="http://schemas.microsoft.com/office/word/2012/wordml" xmlns:w16cex="http://schemas.microsoft.com/office/word/2018/wordml/cex" xmlns:w16cid="http://schemas.microsoft.com/office/word/2016/wordml/cid" xmlns:w16="http://schemas.microsoft.com/office/word/2018/wordml" xmlns:w16sdtdh="http://schemas.microsoft.com/office/word/2020/wordml/sdtdatahash" xmlns:w16se="http://schemas.microsoft.com/office/word/2015/wordml/symex" xmlns:wpg="http://schemas.microsoft.com/office/word/2010/wordprocessingGroup" xmlns:wpi="http://schemas.microsoft.com/office/word/2010/wordprocessingInk" xmlns:wne="http://schemas.microsoft.com/office/word/2006/wordml" xmlns:wps="http://schemas.microsoft.com/office/word/2010/wordprocessingShape" mc:Ignorable="w14 w15 w16se w16cid w16 w16cex w16sdtdh wp14">
+  <w:background w:color="FFFFFF" w:themeColor="background1"/>
   <w:body>
     <w:p>
       <w:r>
@@ -29,7 +30,7 @@
                     <pic:cNvPicPr preferRelativeResize="0"/>
                   </pic:nvPicPr>
                   <pic:blipFill>
-                    <a:blip r:embed="rId5">
+                    <a:blip r:embed="rId6">
                       <a:extLst>
                         <a:ext uri="{28A0092B-C50C-407E-A947-70E740481C1C}">
                           <a14:useLocalDpi xmlns:a14="http://schemas.microsoft.com/office/drawing/2010/main" val="0"/>
@@ -143,8 +144,6 @@
           <w:rFonts w:ascii="Times New Roman" w:hAnsi="Times New Roman" w:cs="Times New Roman"/>
           <w:b/>
           <w:bCs/>
-          <w:sz w:val="72"/>
-          <w:szCs w:val="72"/>
           <w:lang w:val="en-US"/>
         </w:rPr>
       </w:pPr>
@@ -154,8 +153,6 @@
           <w:rFonts w:ascii="Times New Roman" w:hAnsi="Times New Roman" w:cs="Times New Roman"/>
           <w:b/>
           <w:bCs/>
-          <w:sz w:val="72"/>
-          <w:szCs w:val="72"/>
           <w:lang w:val="en-US"/>
         </w:rPr>
         <w:t>SmartWinemaking</w:t>
@@ -287,10 +284,10 @@
           <w:iCs/>
           <w:sz w:val="28"/>
           <w:szCs w:val="28"/>
-          <w:lang w:val="en-US"/>
-        </w:rPr>
-      </w:pPr>
-      <w:proofErr w:type="spellStart"/>
+          <w:u w:val="single"/>
+          <w:lang w:val="en-US"/>
+        </w:rPr>
+      </w:pPr>
       <w:r>
         <w:rPr>
           <w:i/>
@@ -299,31 +296,8 @@
           <w:szCs w:val="28"/>
           <w:lang w:val="en-US"/>
         </w:rPr>
-        <w:t>Edoardo</w:t>
-      </w:r>
-      <w:proofErr w:type="spellEnd"/>
-      <w:r>
-        <w:rPr>
-          <w:i/>
-          <w:iCs/>
-          <w:sz w:val="28"/>
-          <w:szCs w:val="28"/>
-          <w:lang w:val="en-US"/>
-        </w:rPr>
-        <w:t xml:space="preserve"> </w:t>
-      </w:r>
-      <w:proofErr w:type="spellStart"/>
-      <w:r>
-        <w:rPr>
-          <w:i/>
-          <w:iCs/>
-          <w:sz w:val="28"/>
-          <w:szCs w:val="28"/>
-          <w:lang w:val="en-US"/>
-        </w:rPr>
-        <w:t>Focacci</w:t>
-      </w:r>
-      <w:proofErr w:type="spellEnd"/>
+        <w:t>Edoardo Focacci</w:t>
+      </w:r>
     </w:p>
     <w:p>
       <w:pPr>
@@ -354,7 +328,6 @@
           <w:kern w:val="2"/>
           <w:sz w:val="22"/>
           <w:szCs w:val="22"/>
-          <w:lang w:val="it-IT"/>
           <w14:ligatures w14:val="standardContextual"/>
         </w:rPr>
         <w:id w:val="248085561"/>
@@ -365,9 +338,12 @@
       </w:sdtPr>
       <w:sdtEndPr>
         <w:rPr>
+          <w:rFonts w:eastAsiaTheme="minorEastAsia"/>
           <w:b/>
           <w:bCs/>
           <w:noProof/>
+          <w:kern w:val="0"/>
+          <w14:ligatures w14:val="none"/>
         </w:rPr>
       </w:sdtEndPr>
       <w:sdtContent>
@@ -398,7 +374,6 @@
               <w:tab w:val="right" w:leader="dot" w:pos="9628"/>
             </w:tabs>
             <w:rPr>
-              <w:rFonts w:eastAsiaTheme="minorEastAsia"/>
               <w:noProof/>
               <w:lang w:val="en-US"/>
             </w:rPr>
@@ -492,7 +467,6 @@
               <w:tab w:val="right" w:leader="dot" w:pos="9628"/>
             </w:tabs>
             <w:rPr>
-              <w:rFonts w:eastAsiaTheme="minorEastAsia"/>
               <w:noProof/>
               <w:lang w:val="en-US"/>
             </w:rPr>
@@ -565,7 +539,6 @@
               <w:tab w:val="right" w:leader="dot" w:pos="9628"/>
             </w:tabs>
             <w:rPr>
-              <w:rFonts w:eastAsiaTheme="minorEastAsia"/>
               <w:noProof/>
               <w:lang w:val="en-US"/>
             </w:rPr>
@@ -636,7 +609,6 @@
               <w:tab w:val="right" w:leader="dot" w:pos="9628"/>
             </w:tabs>
             <w:rPr>
-              <w:rFonts w:eastAsiaTheme="minorEastAsia"/>
               <w:noProof/>
               <w:lang w:val="en-US"/>
             </w:rPr>
@@ -707,7 +679,6 @@
               <w:tab w:val="right" w:leader="dot" w:pos="9628"/>
             </w:tabs>
             <w:rPr>
-              <w:rFonts w:eastAsiaTheme="minorEastAsia"/>
               <w:noProof/>
               <w:lang w:val="en-US"/>
             </w:rPr>
@@ -778,7 +749,6 @@
               <w:tab w:val="right" w:leader="dot" w:pos="9628"/>
             </w:tabs>
             <w:rPr>
-              <w:rFonts w:eastAsiaTheme="minorEastAsia"/>
               <w:noProof/>
               <w:lang w:val="en-US"/>
             </w:rPr>
@@ -849,7 +819,6 @@
               <w:tab w:val="right" w:leader="dot" w:pos="9628"/>
             </w:tabs>
             <w:rPr>
-              <w:rFonts w:eastAsiaTheme="minorEastAsia"/>
               <w:noProof/>
               <w:lang w:val="en-US"/>
             </w:rPr>
@@ -920,7 +889,6 @@
               <w:tab w:val="right" w:leader="dot" w:pos="9628"/>
             </w:tabs>
             <w:rPr>
-              <w:rFonts w:eastAsiaTheme="minorEastAsia"/>
               <w:noProof/>
               <w:lang w:val="en-US"/>
             </w:rPr>
@@ -991,7 +959,6 @@
               <w:tab w:val="right" w:leader="dot" w:pos="9628"/>
             </w:tabs>
             <w:rPr>
-              <w:rFonts w:eastAsiaTheme="minorEastAsia"/>
               <w:noProof/>
               <w:lang w:val="en-US"/>
             </w:rPr>
@@ -1062,7 +1029,6 @@
               <w:tab w:val="right" w:leader="dot" w:pos="9628"/>
             </w:tabs>
             <w:rPr>
-              <w:rFonts w:eastAsiaTheme="minorEastAsia"/>
               <w:noProof/>
               <w:lang w:val="en-US"/>
             </w:rPr>
@@ -1135,7 +1101,6 @@
               <w:tab w:val="right" w:leader="dot" w:pos="9628"/>
             </w:tabs>
             <w:rPr>
-              <w:rFonts w:eastAsiaTheme="minorEastAsia"/>
               <w:noProof/>
               <w:lang w:val="en-US"/>
             </w:rPr>
@@ -1208,7 +1173,6 @@
               <w:tab w:val="right" w:leader="dot" w:pos="9628"/>
             </w:tabs>
             <w:rPr>
-              <w:rFonts w:eastAsiaTheme="minorEastAsia"/>
               <w:noProof/>
               <w:lang w:val="en-US"/>
             </w:rPr>
@@ -1281,7 +1245,6 @@
               <w:tab w:val="right" w:leader="dot" w:pos="9628"/>
             </w:tabs>
             <w:rPr>
-              <w:rFonts w:eastAsiaTheme="minorEastAsia"/>
               <w:noProof/>
               <w:lang w:val="en-US"/>
             </w:rPr>
@@ -1352,7 +1315,6 @@
               <w:tab w:val="right" w:leader="dot" w:pos="9628"/>
             </w:tabs>
             <w:rPr>
-              <w:rFonts w:eastAsiaTheme="minorEastAsia"/>
               <w:noProof/>
               <w:lang w:val="en-US"/>
             </w:rPr>
@@ -1482,28 +1444,612 @@
     </w:p>
     <w:p>
       <w:pPr>
-        <w:rPr>
-          <w:lang w:val="en-US"/>
-        </w:rPr>
-      </w:pPr>
-      <w:r>
-        <w:rPr>
-          <w:lang w:val="en-US"/>
-        </w:rPr>
-        <w:t>//TODO intro</w:t>
-      </w:r>
-    </w:p>
-    <w:p>
-      <w:pPr>
-        <w:rPr>
-          <w:lang w:val="en-US"/>
-        </w:rPr>
-      </w:pPr>
-      <w:r>
-        <w:rPr>
-          <w:lang w:val="en-US"/>
-        </w:rPr>
-        <w:br w:type="page"/>
+        <w:pStyle w:val="Titolo1"/>
+        <w:rPr>
+          <w:rFonts w:asciiTheme="minorHAnsi" w:eastAsiaTheme="minorEastAsia" w:hAnsiTheme="minorHAnsi" w:cstheme="minorBidi"/>
+          <w:color w:val="auto"/>
+          <w:sz w:val="24"/>
+          <w:szCs w:val="24"/>
+          <w:lang w:val="en-US"/>
+        </w:rPr>
+      </w:pPr>
+      <w:bookmarkStart w:id="1" w:name="_Toc140083846"/>
+      <w:r>
+        <w:rPr>
+          <w:rFonts w:asciiTheme="minorHAnsi" w:eastAsiaTheme="minorEastAsia" w:hAnsiTheme="minorHAnsi" w:cstheme="minorBidi"/>
+          <w:color w:val="auto"/>
+          <w:sz w:val="24"/>
+          <w:szCs w:val="24"/>
+          <w:lang w:val="en-US"/>
+        </w:rPr>
+        <w:t>Alcoholic fermentation is the primary stage of wine production where the sugar in the grape juice undergoes transformation into alcohol. When yeast comes into contact with the sugar in the grape juice, it metabolizes the sugar through a series of chemical reactions. The yeast breaks down the sugar molecules into alcohol (ethanol) and carbon dioxide as byproducts. This conversion process is known as fermentation.</w:t>
+      </w:r>
+    </w:p>
+    <w:p>
+      <w:pPr>
+        <w:rPr>
+          <w:sz w:val="24"/>
+          <w:szCs w:val="24"/>
+          <w:lang w:val="en-US"/>
+        </w:rPr>
+      </w:pPr>
+      <w:r>
+        <w:rPr>
+          <w:sz w:val="24"/>
+          <w:szCs w:val="24"/>
+          <w:lang w:val="en-US"/>
+        </w:rPr>
+        <w:t>In our case the carbon dioxide is released in the air and utilized to mix the must, while in other case this gas can be utilized to make the wine sparkling.</w:t>
+      </w:r>
+    </w:p>
+    <w:p>
+      <w:pPr>
+        <w:rPr>
+          <w:sz w:val="24"/>
+          <w:szCs w:val="24"/>
+          <w:lang w:val="en-US"/>
+        </w:rPr>
+      </w:pPr>
+      <w:r>
+        <w:rPr>
+          <w:sz w:val="24"/>
+          <w:szCs w:val="24"/>
+          <w:lang w:val="en-US"/>
+        </w:rPr>
+        <w:t xml:space="preserve">The specific method utilized in this example of “smart </w:t>
+      </w:r>
+      <w:proofErr w:type="gramStart"/>
+      <w:r>
+        <w:rPr>
+          <w:sz w:val="24"/>
+          <w:szCs w:val="24"/>
+          <w:lang w:val="en-US"/>
+        </w:rPr>
+        <w:t>fermenter”  is</w:t>
+      </w:r>
+      <w:proofErr w:type="gramEnd"/>
+      <w:r>
+        <w:rPr>
+          <w:sz w:val="24"/>
+          <w:szCs w:val="24"/>
+          <w:lang w:val="en-US"/>
+        </w:rPr>
+        <w:t xml:space="preserve"> the one called </w:t>
+      </w:r>
+      <w:proofErr w:type="spellStart"/>
+      <w:r>
+        <w:rPr>
+          <w:sz w:val="24"/>
+          <w:szCs w:val="24"/>
+          <w:lang w:val="en-US"/>
+        </w:rPr>
+        <w:t>Ganimede</w:t>
+      </w:r>
+      <w:proofErr w:type="spellEnd"/>
+      <w:r>
+        <w:rPr>
+          <w:sz w:val="24"/>
+          <w:szCs w:val="24"/>
+          <w:lang w:val="en-US"/>
+        </w:rPr>
+        <w:t xml:space="preserve">. The method is explained </w:t>
+      </w:r>
+      <w:r>
+        <w:rPr>
+          <w:sz w:val="24"/>
+          <w:szCs w:val="24"/>
+          <w:lang w:val="en-US"/>
+        </w:rPr>
+        <w:t>there:</w:t>
+      </w:r>
+    </w:p>
+    <w:p>
+      <w:pPr>
+        <w:rPr>
+          <w:sz w:val="24"/>
+          <w:szCs w:val="24"/>
+          <w:lang w:val="en-US"/>
+        </w:rPr>
+      </w:pPr>
+    </w:p>
+    <w:p>
+      <w:pPr>
+        <w:rPr>
+          <w:sz w:val="24"/>
+          <w:szCs w:val="24"/>
+          <w:lang w:val="en-US"/>
+        </w:rPr>
+      </w:pPr>
+      <w:r>
+        <w:rPr>
+          <w:noProof/>
+          <w:sz w:val="24"/>
+          <w:szCs w:val="24"/>
+          <w:lang w:val="en-US"/>
+        </w:rPr>
+        <w:drawing>
+          <wp:anchor distT="0" distB="0" distL="114300" distR="114300" simplePos="0" relativeHeight="251661312" behindDoc="1" locked="0" layoutInCell="1" allowOverlap="1" wp14:anchorId="61C2994E" wp14:editId="35C1CAE5">
+            <wp:simplePos x="0" y="0"/>
+            <wp:positionH relativeFrom="column">
+              <wp:posOffset>3387090</wp:posOffset>
+            </wp:positionH>
+            <wp:positionV relativeFrom="paragraph">
+              <wp:posOffset>2207895</wp:posOffset>
+            </wp:positionV>
+            <wp:extent cx="1165860" cy="1715135"/>
+            <wp:effectExtent l="0" t="0" r="0" b="0"/>
+            <wp:wrapTight wrapText="bothSides">
+              <wp:wrapPolygon edited="0">
+                <wp:start x="706" y="0"/>
+                <wp:lineTo x="706" y="960"/>
+                <wp:lineTo x="2118" y="3839"/>
+                <wp:lineTo x="2471" y="21352"/>
+                <wp:lineTo x="18706" y="21352"/>
+                <wp:lineTo x="18706" y="0"/>
+                <wp:lineTo x="706" y="0"/>
+              </wp:wrapPolygon>
+            </wp:wrapTight>
+            <wp:docPr id="1658392035" name="Immagine 2"/>
+            <wp:cNvGraphicFramePr>
+              <a:graphicFrameLocks xmlns:a="http://schemas.openxmlformats.org/drawingml/2006/main" noChangeAspect="1"/>
+            </wp:cNvGraphicFramePr>
+            <a:graphic xmlns:a="http://schemas.openxmlformats.org/drawingml/2006/main">
+              <a:graphicData uri="http://schemas.openxmlformats.org/drawingml/2006/picture">
+                <pic:pic xmlns:pic="http://schemas.openxmlformats.org/drawingml/2006/picture">
+                  <pic:nvPicPr>
+                    <pic:cNvPr id="1658392035" name="Immagine 1658392035"/>
+                    <pic:cNvPicPr/>
+                  </pic:nvPicPr>
+                  <pic:blipFill>
+                    <a:blip r:embed="rId7">
+                      <a:extLst>
+                        <a:ext uri="{28A0092B-C50C-407E-A947-70E740481C1C}">
+                          <a14:useLocalDpi xmlns:a14="http://schemas.microsoft.com/office/drawing/2010/main" val="0"/>
+                        </a:ext>
+                      </a:extLst>
+                    </a:blip>
+                    <a:stretch>
+                      <a:fillRect/>
+                    </a:stretch>
+                  </pic:blipFill>
+                  <pic:spPr>
+                    <a:xfrm>
+                      <a:off x="0" y="0"/>
+                      <a:ext cx="1165860" cy="1715135"/>
+                    </a:xfrm>
+                    <a:prstGeom prst="rect">
+                      <a:avLst/>
+                    </a:prstGeom>
+                  </pic:spPr>
+                </pic:pic>
+              </a:graphicData>
+            </a:graphic>
+            <wp14:sizeRelH relativeFrom="page">
+              <wp14:pctWidth>0</wp14:pctWidth>
+            </wp14:sizeRelH>
+            <wp14:sizeRelV relativeFrom="page">
+              <wp14:pctHeight>0</wp14:pctHeight>
+            </wp14:sizeRelV>
+          </wp:anchor>
+        </w:drawing>
+      </w:r>
+      <w:r>
+        <w:rPr>
+          <w:noProof/>
+          <w:sz w:val="24"/>
+          <w:szCs w:val="24"/>
+          <w:lang w:val="en-US"/>
+        </w:rPr>
+        <w:drawing>
+          <wp:anchor distT="0" distB="0" distL="114300" distR="114300" simplePos="0" relativeHeight="251665408" behindDoc="1" locked="0" layoutInCell="1" allowOverlap="1" wp14:anchorId="2F23EC34" wp14:editId="1A6403AC">
+            <wp:simplePos x="0" y="0"/>
+            <wp:positionH relativeFrom="column">
+              <wp:posOffset>2213610</wp:posOffset>
+            </wp:positionH>
+            <wp:positionV relativeFrom="paragraph">
+              <wp:posOffset>2238375</wp:posOffset>
+            </wp:positionV>
+            <wp:extent cx="1134110" cy="1668780"/>
+            <wp:effectExtent l="0" t="0" r="0" b="7620"/>
+            <wp:wrapTight wrapText="bothSides">
+              <wp:wrapPolygon edited="0">
+                <wp:start x="1088" y="0"/>
+                <wp:lineTo x="2540" y="7890"/>
+                <wp:lineTo x="2540" y="21452"/>
+                <wp:lineTo x="19230" y="21452"/>
+                <wp:lineTo x="18867" y="0"/>
+                <wp:lineTo x="1088" y="0"/>
+              </wp:wrapPolygon>
+            </wp:wrapTight>
+            <wp:docPr id="36018466" name="Immagine 6"/>
+            <wp:cNvGraphicFramePr>
+              <a:graphicFrameLocks xmlns:a="http://schemas.openxmlformats.org/drawingml/2006/main" noChangeAspect="1"/>
+            </wp:cNvGraphicFramePr>
+            <a:graphic xmlns:a="http://schemas.openxmlformats.org/drawingml/2006/main">
+              <a:graphicData uri="http://schemas.openxmlformats.org/drawingml/2006/picture">
+                <pic:pic xmlns:pic="http://schemas.openxmlformats.org/drawingml/2006/picture">
+                  <pic:nvPicPr>
+                    <pic:cNvPr id="36018466" name="Immagine 36018466"/>
+                    <pic:cNvPicPr/>
+                  </pic:nvPicPr>
+                  <pic:blipFill>
+                    <a:blip r:embed="rId8">
+                      <a:extLst>
+                        <a:ext uri="{28A0092B-C50C-407E-A947-70E740481C1C}">
+                          <a14:useLocalDpi xmlns:a14="http://schemas.microsoft.com/office/drawing/2010/main" val="0"/>
+                        </a:ext>
+                      </a:extLst>
+                    </a:blip>
+                    <a:stretch>
+                      <a:fillRect/>
+                    </a:stretch>
+                  </pic:blipFill>
+                  <pic:spPr>
+                    <a:xfrm>
+                      <a:off x="0" y="0"/>
+                      <a:ext cx="1134110" cy="1668780"/>
+                    </a:xfrm>
+                    <a:prstGeom prst="rect">
+                      <a:avLst/>
+                    </a:prstGeom>
+                  </pic:spPr>
+                </pic:pic>
+              </a:graphicData>
+            </a:graphic>
+            <wp14:sizeRelH relativeFrom="page">
+              <wp14:pctWidth>0</wp14:pctWidth>
+            </wp14:sizeRelH>
+            <wp14:sizeRelV relativeFrom="page">
+              <wp14:pctHeight>0</wp14:pctHeight>
+            </wp14:sizeRelV>
+          </wp:anchor>
+        </w:drawing>
+      </w:r>
+      <w:r>
+        <w:rPr>
+          <w:noProof/>
+          <w:sz w:val="24"/>
+          <w:szCs w:val="24"/>
+          <w:lang w:val="en-US"/>
+        </w:rPr>
+        <w:drawing>
+          <wp:anchor distT="0" distB="0" distL="114300" distR="114300" simplePos="0" relativeHeight="251664384" behindDoc="1" locked="0" layoutInCell="1" allowOverlap="1" wp14:anchorId="53AF5C52" wp14:editId="3E75FBBD">
+            <wp:simplePos x="0" y="0"/>
+            <wp:positionH relativeFrom="column">
+              <wp:posOffset>994410</wp:posOffset>
+            </wp:positionH>
+            <wp:positionV relativeFrom="paragraph">
+              <wp:posOffset>2238375</wp:posOffset>
+            </wp:positionV>
+            <wp:extent cx="1139190" cy="1676400"/>
+            <wp:effectExtent l="0" t="0" r="0" b="0"/>
+            <wp:wrapTight wrapText="bothSides">
+              <wp:wrapPolygon edited="0">
+                <wp:start x="1084" y="0"/>
+                <wp:lineTo x="1806" y="21355"/>
+                <wp:lineTo x="18783" y="21355"/>
+                <wp:lineTo x="18783" y="0"/>
+                <wp:lineTo x="1084" y="0"/>
+              </wp:wrapPolygon>
+            </wp:wrapTight>
+            <wp:docPr id="1991961144" name="Immagine 4"/>
+            <wp:cNvGraphicFramePr>
+              <a:graphicFrameLocks xmlns:a="http://schemas.openxmlformats.org/drawingml/2006/main" noChangeAspect="1"/>
+            </wp:cNvGraphicFramePr>
+            <a:graphic xmlns:a="http://schemas.openxmlformats.org/drawingml/2006/main">
+              <a:graphicData uri="http://schemas.openxmlformats.org/drawingml/2006/picture">
+                <pic:pic xmlns:pic="http://schemas.openxmlformats.org/drawingml/2006/picture">
+                  <pic:nvPicPr>
+                    <pic:cNvPr id="1991961144" name="Immagine 1991961144"/>
+                    <pic:cNvPicPr/>
+                  </pic:nvPicPr>
+                  <pic:blipFill>
+                    <a:blip r:embed="rId9">
+                      <a:extLst>
+                        <a:ext uri="{28A0092B-C50C-407E-A947-70E740481C1C}">
+                          <a14:useLocalDpi xmlns:a14="http://schemas.microsoft.com/office/drawing/2010/main" val="0"/>
+                        </a:ext>
+                      </a:extLst>
+                    </a:blip>
+                    <a:stretch>
+                      <a:fillRect/>
+                    </a:stretch>
+                  </pic:blipFill>
+                  <pic:spPr>
+                    <a:xfrm>
+                      <a:off x="0" y="0"/>
+                      <a:ext cx="1139190" cy="1676400"/>
+                    </a:xfrm>
+                    <a:prstGeom prst="rect">
+                      <a:avLst/>
+                    </a:prstGeom>
+                  </pic:spPr>
+                </pic:pic>
+              </a:graphicData>
+            </a:graphic>
+            <wp14:sizeRelH relativeFrom="page">
+              <wp14:pctWidth>0</wp14:pctWidth>
+            </wp14:sizeRelH>
+            <wp14:sizeRelV relativeFrom="page">
+              <wp14:pctHeight>0</wp14:pctHeight>
+            </wp14:sizeRelV>
+          </wp:anchor>
+        </w:drawing>
+      </w:r>
+      <w:r>
+        <w:rPr>
+          <w:noProof/>
+          <w:sz w:val="24"/>
+          <w:szCs w:val="24"/>
+          <w:lang w:val="en-US"/>
+        </w:rPr>
+        <w:drawing>
+          <wp:anchor distT="0" distB="0" distL="114300" distR="114300" simplePos="0" relativeHeight="251663360" behindDoc="1" locked="0" layoutInCell="1" allowOverlap="1" wp14:anchorId="421C3D2C" wp14:editId="4F4745B2">
+            <wp:simplePos x="0" y="0"/>
+            <wp:positionH relativeFrom="column">
+              <wp:posOffset>-156210</wp:posOffset>
+            </wp:positionH>
+            <wp:positionV relativeFrom="paragraph">
+              <wp:posOffset>2204085</wp:posOffset>
+            </wp:positionV>
+            <wp:extent cx="1160145" cy="1706880"/>
+            <wp:effectExtent l="0" t="0" r="0" b="7620"/>
+            <wp:wrapTight wrapText="bothSides">
+              <wp:wrapPolygon edited="0">
+                <wp:start x="1064" y="0"/>
+                <wp:lineTo x="1064" y="964"/>
+                <wp:lineTo x="2483" y="3857"/>
+                <wp:lineTo x="2837" y="21455"/>
+                <wp:lineTo x="18798" y="21455"/>
+                <wp:lineTo x="18798" y="0"/>
+                <wp:lineTo x="1064" y="0"/>
+              </wp:wrapPolygon>
+            </wp:wrapTight>
+            <wp:docPr id="878923245" name="Immagine 5"/>
+            <wp:cNvGraphicFramePr>
+              <a:graphicFrameLocks xmlns:a="http://schemas.openxmlformats.org/drawingml/2006/main" noChangeAspect="1"/>
+            </wp:cNvGraphicFramePr>
+            <a:graphic xmlns:a="http://schemas.openxmlformats.org/drawingml/2006/main">
+              <a:graphicData uri="http://schemas.openxmlformats.org/drawingml/2006/picture">
+                <pic:pic xmlns:pic="http://schemas.openxmlformats.org/drawingml/2006/picture">
+                  <pic:nvPicPr>
+                    <pic:cNvPr id="878923245" name="Immagine 878923245"/>
+                    <pic:cNvPicPr/>
+                  </pic:nvPicPr>
+                  <pic:blipFill>
+                    <a:blip r:embed="rId10">
+                      <a:extLst>
+                        <a:ext uri="{28A0092B-C50C-407E-A947-70E740481C1C}">
+                          <a14:useLocalDpi xmlns:a14="http://schemas.microsoft.com/office/drawing/2010/main" val="0"/>
+                        </a:ext>
+                      </a:extLst>
+                    </a:blip>
+                    <a:stretch>
+                      <a:fillRect/>
+                    </a:stretch>
+                  </pic:blipFill>
+                  <pic:spPr>
+                    <a:xfrm>
+                      <a:off x="0" y="0"/>
+                      <a:ext cx="1160145" cy="1706880"/>
+                    </a:xfrm>
+                    <a:prstGeom prst="rect">
+                      <a:avLst/>
+                    </a:prstGeom>
+                  </pic:spPr>
+                </pic:pic>
+              </a:graphicData>
+            </a:graphic>
+            <wp14:sizeRelH relativeFrom="page">
+              <wp14:pctWidth>0</wp14:pctWidth>
+            </wp14:sizeRelH>
+            <wp14:sizeRelV relativeFrom="page">
+              <wp14:pctHeight>0</wp14:pctHeight>
+            </wp14:sizeRelV>
+          </wp:anchor>
+        </w:drawing>
+      </w:r>
+      <w:r>
+        <w:rPr>
+          <w:noProof/>
+          <w:sz w:val="24"/>
+          <w:szCs w:val="24"/>
+          <w:lang w:val="en-US"/>
+        </w:rPr>
+        <w:drawing>
+          <wp:anchor distT="0" distB="0" distL="114300" distR="114300" simplePos="0" relativeHeight="251660288" behindDoc="1" locked="0" layoutInCell="1" allowOverlap="1" wp14:anchorId="5FFF5188" wp14:editId="7C49ABCE">
+            <wp:simplePos x="0" y="0"/>
+            <wp:positionH relativeFrom="column">
+              <wp:posOffset>-3810</wp:posOffset>
+            </wp:positionH>
+            <wp:positionV relativeFrom="paragraph">
+              <wp:posOffset>1905</wp:posOffset>
+            </wp:positionV>
+            <wp:extent cx="986790" cy="1973580"/>
+            <wp:effectExtent l="0" t="0" r="3810" b="7620"/>
+            <wp:wrapTight wrapText="bothSides">
+              <wp:wrapPolygon edited="0">
+                <wp:start x="0" y="0"/>
+                <wp:lineTo x="0" y="21475"/>
+                <wp:lineTo x="21266" y="21475"/>
+                <wp:lineTo x="21266" y="0"/>
+                <wp:lineTo x="0" y="0"/>
+              </wp:wrapPolygon>
+            </wp:wrapTight>
+            <wp:docPr id="574306773" name="Immagine 1"/>
+            <wp:cNvGraphicFramePr>
+              <a:graphicFrameLocks xmlns:a="http://schemas.openxmlformats.org/drawingml/2006/main" noChangeAspect="1"/>
+            </wp:cNvGraphicFramePr>
+            <a:graphic xmlns:a="http://schemas.openxmlformats.org/drawingml/2006/main">
+              <a:graphicData uri="http://schemas.openxmlformats.org/drawingml/2006/picture">
+                <pic:pic xmlns:pic="http://schemas.openxmlformats.org/drawingml/2006/picture">
+                  <pic:nvPicPr>
+                    <pic:cNvPr id="574306773" name="Immagine 574306773"/>
+                    <pic:cNvPicPr/>
+                  </pic:nvPicPr>
+                  <pic:blipFill>
+                    <a:blip r:embed="rId11" cstate="print">
+                      <a:extLst>
+                        <a:ext uri="{28A0092B-C50C-407E-A947-70E740481C1C}">
+                          <a14:useLocalDpi xmlns:a14="http://schemas.microsoft.com/office/drawing/2010/main" val="0"/>
+                        </a:ext>
+                      </a:extLst>
+                    </a:blip>
+                    <a:stretch>
+                      <a:fillRect/>
+                    </a:stretch>
+                  </pic:blipFill>
+                  <pic:spPr>
+                    <a:xfrm>
+                      <a:off x="0" y="0"/>
+                      <a:ext cx="986790" cy="1973580"/>
+                    </a:xfrm>
+                    <a:prstGeom prst="rect">
+                      <a:avLst/>
+                    </a:prstGeom>
+                  </pic:spPr>
+                </pic:pic>
+              </a:graphicData>
+            </a:graphic>
+            <wp14:sizeRelH relativeFrom="page">
+              <wp14:pctWidth>0</wp14:pctWidth>
+            </wp14:sizeRelH>
+            <wp14:sizeRelV relativeFrom="page">
+              <wp14:pctHeight>0</wp14:pctHeight>
+            </wp14:sizeRelV>
+          </wp:anchor>
+        </w:drawing>
+      </w:r>
+      <w:r>
+        <w:rPr>
+          <w:sz w:val="24"/>
+          <w:szCs w:val="24"/>
+          <w:lang w:val="en-US"/>
+        </w:rPr>
+        <w:t xml:space="preserve">The fermenter is composed by two cavities, linked by </w:t>
+      </w:r>
+      <w:proofErr w:type="gramStart"/>
+      <w:r>
+        <w:rPr>
+          <w:sz w:val="24"/>
+          <w:szCs w:val="24"/>
+          <w:lang w:val="en-US"/>
+        </w:rPr>
+        <w:t>a an</w:t>
+      </w:r>
+      <w:proofErr w:type="gramEnd"/>
+      <w:r>
+        <w:rPr>
+          <w:sz w:val="24"/>
+          <w:szCs w:val="24"/>
+          <w:lang w:val="en-US"/>
+        </w:rPr>
+        <w:t xml:space="preserve"> open inverted cone where the liquid can pass through. When the must (in the beginning present only in the cavity below) starts to ferment CO2 and ethanol is produced, CO2 is free to go in the air and is lighter than the air, so some of it goes in the central hole, some of it is instead blocked on the sides of the cone where two valves are closed. The pressure and the adding of other must increase the float level of the must till the must itself goes over the central hole (in the cavity below some CO2 is still trapped on the side, adding pressure to the surrounding liquid). When the level is high the two valves</w:t>
+      </w:r>
+      <w:r>
+        <w:rPr>
+          <w:sz w:val="24"/>
+          <w:szCs w:val="24"/>
+          <w:lang w:val="en-US"/>
+        </w:rPr>
+        <w:t xml:space="preserve"> (called bypass)</w:t>
+      </w:r>
+      <w:r>
+        <w:rPr>
+          <w:sz w:val="24"/>
+          <w:szCs w:val="24"/>
+          <w:lang w:val="en-US"/>
+        </w:rPr>
+        <w:t xml:space="preserve"> are opened and the must is violently mixed with itself, favoring the deposit of some impurity materials at the bottom of the fermenter where it can be disposed later. </w:t>
+      </w:r>
+    </w:p>
+    <w:p>
+      <w:pPr>
+        <w:rPr>
+          <w:sz w:val="24"/>
+          <w:szCs w:val="24"/>
+          <w:lang w:val="en-US"/>
+        </w:rPr>
+      </w:pPr>
+    </w:p>
+    <w:p>
+      <w:pPr>
+        <w:rPr>
+          <w:sz w:val="24"/>
+          <w:szCs w:val="24"/>
+          <w:lang w:val="en-US"/>
+        </w:rPr>
+      </w:pPr>
+    </w:p>
+    <w:p>
+      <w:pPr>
+        <w:rPr>
+          <w:sz w:val="24"/>
+          <w:szCs w:val="24"/>
+          <w:lang w:val="en-US"/>
+        </w:rPr>
+      </w:pPr>
+    </w:p>
+    <w:p>
+      <w:pPr>
+        <w:rPr>
+          <w:sz w:val="24"/>
+          <w:szCs w:val="24"/>
+          <w:lang w:val="en-US"/>
+        </w:rPr>
+      </w:pPr>
+    </w:p>
+    <w:p>
+      <w:pPr>
+        <w:rPr>
+          <w:sz w:val="24"/>
+          <w:szCs w:val="24"/>
+          <w:lang w:val="en-US"/>
+        </w:rPr>
+      </w:pPr>
+    </w:p>
+    <w:p>
+      <w:pPr>
+        <w:rPr>
+          <w:sz w:val="24"/>
+          <w:szCs w:val="24"/>
+          <w:lang w:val="en-US"/>
+        </w:rPr>
+      </w:pPr>
+    </w:p>
+    <w:p>
+      <w:pPr>
+        <w:rPr>
+          <w:sz w:val="24"/>
+          <w:szCs w:val="24"/>
+          <w:lang w:val="en-US"/>
+        </w:rPr>
+      </w:pPr>
+    </w:p>
+    <w:p>
+      <w:pPr>
+        <w:rPr>
+          <w:sz w:val="24"/>
+          <w:szCs w:val="24"/>
+          <w:lang w:val="en-US"/>
+        </w:rPr>
+      </w:pPr>
+    </w:p>
+    <w:p>
+      <w:pPr>
+        <w:rPr>
+          <w:sz w:val="24"/>
+          <w:szCs w:val="24"/>
+          <w:lang w:val="en-US"/>
+        </w:rPr>
+      </w:pPr>
+      <w:r>
+        <w:rPr>
+          <w:sz w:val="24"/>
+          <w:szCs w:val="24"/>
+          <w:lang w:val="en-US"/>
+        </w:rPr>
+        <w:t>The fermenter obviously has to have a method to open the bypass, and some sensors to evaluate the quality of the must and the process of fermentation itself. The application in order to do so has to have the meanings to measure temperature, float level and co2 level in the air, and the capacity to open the bypass and activate a cooling system to maintain a good quality of the fermentation.</w:t>
       </w:r>
     </w:p>
     <w:p>
@@ -1517,8 +2063,10 @@
           <w:lang w:val="en-US"/>
         </w:rPr>
       </w:pPr>
-      <w:bookmarkStart w:id="1" w:name="_Toc140083846"/>
-      <w:r>
+    </w:p>
+    <w:p>
+      <w:pPr>
+        <w:pStyle w:val="Titolo1"/>
         <w:rPr>
           <w:b/>
           <w:bCs/>
@@ -1526,7 +2074,27 @@
           <w:szCs w:val="40"/>
           <w:lang w:val="en-US"/>
         </w:rPr>
-        <w:lastRenderedPageBreak/>
+      </w:pPr>
+    </w:p>
+    <w:p>
+      <w:pPr>
+        <w:pStyle w:val="Titolo1"/>
+        <w:rPr>
+          <w:b/>
+          <w:bCs/>
+          <w:sz w:val="40"/>
+          <w:szCs w:val="40"/>
+          <w:lang w:val="en-US"/>
+        </w:rPr>
+      </w:pPr>
+      <w:r>
+        <w:rPr>
+          <w:b/>
+          <w:bCs/>
+          <w:sz w:val="40"/>
+          <w:szCs w:val="40"/>
+          <w:lang w:val="en-US"/>
+        </w:rPr>
         <w:t>Architecture</w:t>
       </w:r>
       <w:bookmarkEnd w:id="1"/>
@@ -1813,16 +2381,12 @@
       <w:pPr>
         <w:pStyle w:val="Titolo2"/>
         <w:rPr>
-          <w:sz w:val="32"/>
-          <w:szCs w:val="32"/>
           <w:lang w:val="en-US"/>
         </w:rPr>
       </w:pPr>
       <w:bookmarkStart w:id="2" w:name="_Toc140083847"/>
       <w:r>
         <w:rPr>
-          <w:sz w:val="32"/>
-          <w:szCs w:val="32"/>
           <w:lang w:val="en-US"/>
         </w:rPr>
         <w:t>CoAP Network</w:t>
@@ -1840,16 +2404,12 @@
       <w:pPr>
         <w:pStyle w:val="Titolo3"/>
         <w:rPr>
-          <w:sz w:val="28"/>
-          <w:szCs w:val="28"/>
           <w:lang w:val="en-US"/>
         </w:rPr>
       </w:pPr>
       <w:bookmarkStart w:id="3" w:name="_Toc140083848"/>
       <w:r>
         <w:rPr>
-          <w:sz w:val="28"/>
-          <w:szCs w:val="28"/>
           <w:lang w:val="en-US"/>
         </w:rPr>
         <w:t>Bypass</w:t>
@@ -2006,16 +2566,12 @@
       <w:pPr>
         <w:pStyle w:val="Titolo3"/>
         <w:rPr>
-          <w:sz w:val="28"/>
-          <w:szCs w:val="28"/>
           <w:lang w:val="en-US"/>
         </w:rPr>
       </w:pPr>
       <w:bookmarkStart w:id="4" w:name="_Toc140083849"/>
       <w:r>
         <w:rPr>
-          <w:sz w:val="28"/>
-          <w:szCs w:val="28"/>
           <w:lang w:val="en-US"/>
         </w:rPr>
         <w:t>Cooling</w:t>
@@ -2088,6 +2644,7 @@
           <w:szCs w:val="24"/>
           <w:lang w:val="en-US"/>
         </w:rPr>
+        <w:lastRenderedPageBreak/>
         <w:t xml:space="preserve">The Cooling system will be </w:t>
       </w:r>
       <w:r>
@@ -2148,19 +2705,14 @@
       <w:pPr>
         <w:pStyle w:val="Titolo2"/>
         <w:rPr>
-          <w:sz w:val="32"/>
-          <w:szCs w:val="32"/>
           <w:lang w:val="en-US"/>
         </w:rPr>
       </w:pPr>
       <w:bookmarkStart w:id="5" w:name="_Toc140083850"/>
       <w:r>
         <w:rPr>
-          <w:sz w:val="32"/>
-          <w:szCs w:val="32"/>
-          <w:lang w:val="en-US"/>
-        </w:rPr>
-        <w:lastRenderedPageBreak/>
+          <w:lang w:val="en-US"/>
+        </w:rPr>
         <w:t>MQTT Network</w:t>
       </w:r>
       <w:bookmarkEnd w:id="5"/>
@@ -2176,16 +2728,12 @@
       <w:pPr>
         <w:pStyle w:val="Titolo3"/>
         <w:rPr>
-          <w:sz w:val="28"/>
-          <w:szCs w:val="28"/>
           <w:lang w:val="en-US"/>
         </w:rPr>
       </w:pPr>
       <w:bookmarkStart w:id="6" w:name="_Toc140083851"/>
       <w:r>
         <w:rPr>
-          <w:sz w:val="28"/>
-          <w:szCs w:val="28"/>
           <w:lang w:val="en-US"/>
         </w:rPr>
         <w:t>Temperature</w:t>
@@ -2241,7 +2789,6 @@
         </w:rPr>
         <w:t xml:space="preserve">The sensor’s data variation is simulated </w:t>
       </w:r>
-      <w:proofErr w:type="gramStart"/>
       <w:r>
         <w:rPr>
           <w:sz w:val="24"/>
@@ -2256,16 +2803,7 @@
           <w:szCs w:val="24"/>
           <w:lang w:val="en-US"/>
         </w:rPr>
-        <w:t>to</w:t>
-      </w:r>
-      <w:proofErr w:type="gramEnd"/>
-      <w:r>
-        <w:rPr>
-          <w:sz w:val="24"/>
-          <w:szCs w:val="24"/>
-          <w:lang w:val="en-US"/>
-        </w:rPr>
-        <w:t xml:space="preserve"> reflect a real wine barrel</w:t>
+        <w:t>to reflect a real wine barrel</w:t>
       </w:r>
       <w:r>
         <w:rPr>
@@ -2572,25 +3110,7 @@
           <w:szCs w:val="24"/>
           <w:lang w:val="en-US"/>
         </w:rPr>
-        <w:t xml:space="preserve"> topic </w:t>
-      </w:r>
-      <w:proofErr w:type="gramStart"/>
-      <w:r>
-        <w:rPr>
-          <w:sz w:val="24"/>
-          <w:szCs w:val="24"/>
-          <w:lang w:val="en-US"/>
-        </w:rPr>
-        <w:t>in order to</w:t>
-      </w:r>
-      <w:proofErr w:type="gramEnd"/>
-      <w:r>
-        <w:rPr>
-          <w:sz w:val="24"/>
-          <w:szCs w:val="24"/>
-          <w:lang w:val="en-US"/>
-        </w:rPr>
-        <w:t xml:space="preserve"> let the sensor know </w:t>
+        <w:t xml:space="preserve"> topic in order to let the sensor know </w:t>
       </w:r>
       <w:r>
         <w:rPr>
@@ -2676,8 +3196,6 @@
       <w:bookmarkStart w:id="7" w:name="_Toc140083852"/>
       <w:r>
         <w:rPr>
-          <w:sz w:val="28"/>
-          <w:szCs w:val="28"/>
           <w:lang w:val="en-US"/>
         </w:rPr>
         <w:t>Float</w:t>
@@ -2733,25 +3251,7 @@
           <w:szCs w:val="24"/>
           <w:lang w:val="en-US"/>
         </w:rPr>
-        <w:t xml:space="preserve">The sensor’s data variation is simulated </w:t>
-      </w:r>
-      <w:proofErr w:type="gramStart"/>
-      <w:r>
-        <w:rPr>
-          <w:sz w:val="24"/>
-          <w:szCs w:val="24"/>
-          <w:lang w:val="en-US"/>
-        </w:rPr>
-        <w:t>in order to</w:t>
-      </w:r>
-      <w:proofErr w:type="gramEnd"/>
-      <w:r>
-        <w:rPr>
-          <w:sz w:val="24"/>
-          <w:szCs w:val="24"/>
-          <w:lang w:val="en-US"/>
-        </w:rPr>
-        <w:t xml:space="preserve"> reflect a real wine barrel’s behavior. The sensor’s value is increased at every loop </w:t>
+        <w:t xml:space="preserve">The sensor’s data variation is simulated in order to reflect a real wine barrel’s behavior. The sensor’s value is increased at every loop </w:t>
       </w:r>
       <w:r>
         <w:rPr>
@@ -2932,25 +3432,7 @@
           <w:szCs w:val="24"/>
           <w:lang w:val="en-US"/>
         </w:rPr>
-        <w:t xml:space="preserve"> topic </w:t>
-      </w:r>
-      <w:proofErr w:type="gramStart"/>
-      <w:r>
-        <w:rPr>
-          <w:sz w:val="24"/>
-          <w:szCs w:val="24"/>
-          <w:lang w:val="en-US"/>
-        </w:rPr>
-        <w:t>in order to</w:t>
-      </w:r>
-      <w:proofErr w:type="gramEnd"/>
-      <w:r>
-        <w:rPr>
-          <w:sz w:val="24"/>
-          <w:szCs w:val="24"/>
-          <w:lang w:val="en-US"/>
-        </w:rPr>
-        <w:t xml:space="preserve"> let the sensor know its current status. </w:t>
+        <w:t xml:space="preserve"> topic in order to let the sensor know its current status. </w:t>
       </w:r>
     </w:p>
     <w:p>
@@ -3098,6 +3580,7 @@
           <w:szCs w:val="24"/>
           <w:lang w:val="en-US"/>
         </w:rPr>
+        <w:lastRenderedPageBreak/>
         <w:t>Leds</w:t>
       </w:r>
       <w:proofErr w:type="spellEnd"/>
@@ -3214,8 +3697,6 @@
       <w:bookmarkStart w:id="9" w:name="_Toc140083853"/>
       <w:r>
         <w:rPr>
-          <w:sz w:val="28"/>
-          <w:szCs w:val="28"/>
           <w:lang w:val="en-US"/>
         </w:rPr>
         <w:t>Co2</w:t>
@@ -3260,60 +3741,24 @@
           <w:szCs w:val="24"/>
           <w:lang w:val="en-US"/>
         </w:rPr>
-        <w:t xml:space="preserve">air from the barrel it is a good use to take care of this element </w:t>
-      </w:r>
-      <w:proofErr w:type="gramStart"/>
-      <w:r>
-        <w:rPr>
-          <w:sz w:val="24"/>
-          <w:szCs w:val="24"/>
-          <w:lang w:val="en-US"/>
-        </w:rPr>
-        <w:t>in order to</w:t>
-      </w:r>
-      <w:proofErr w:type="gramEnd"/>
-      <w:r>
-        <w:rPr>
-          <w:sz w:val="24"/>
-          <w:szCs w:val="24"/>
-          <w:lang w:val="en-US"/>
-        </w:rPr>
-        <w:t xml:space="preserve"> avoid dangerous situations inside the canteen.</w:t>
-      </w:r>
-    </w:p>
-    <w:p>
-      <w:pPr>
-        <w:rPr>
-          <w:sz w:val="24"/>
-          <w:szCs w:val="24"/>
-          <w:lang w:val="en-US"/>
-        </w:rPr>
-      </w:pPr>
-      <w:r>
-        <w:rPr>
-          <w:sz w:val="24"/>
-          <w:szCs w:val="24"/>
-          <w:lang w:val="en-US"/>
-        </w:rPr>
-        <w:t xml:space="preserve">The sensor’s data variation is simulated </w:t>
-      </w:r>
-      <w:proofErr w:type="gramStart"/>
-      <w:r>
-        <w:rPr>
-          <w:sz w:val="24"/>
-          <w:szCs w:val="24"/>
-          <w:lang w:val="en-US"/>
-        </w:rPr>
-        <w:t>in order to</w:t>
-      </w:r>
-      <w:proofErr w:type="gramEnd"/>
-      <w:r>
-        <w:rPr>
-          <w:sz w:val="24"/>
-          <w:szCs w:val="24"/>
-          <w:lang w:val="en-US"/>
-        </w:rPr>
-        <w:t xml:space="preserve"> reflect a real wine barrel’s behavior. The sensor’s value is increased at every loop cycle by a percentage value between 1% and 4% and there’s a 50% change of it to be a positive or a negative variation. </w:t>
+        <w:t>air from the barrel it is a good use to take care of this element in order to avoid dangerous situations inside the canteen.</w:t>
+      </w:r>
+    </w:p>
+    <w:p>
+      <w:pPr>
+        <w:rPr>
+          <w:sz w:val="24"/>
+          <w:szCs w:val="24"/>
+          <w:lang w:val="en-US"/>
+        </w:rPr>
+      </w:pPr>
+      <w:r>
+        <w:rPr>
+          <w:sz w:val="24"/>
+          <w:szCs w:val="24"/>
+          <w:lang w:val="en-US"/>
+        </w:rPr>
+        <w:t xml:space="preserve">The sensor’s data variation is simulated in order to reflect a real wine barrel’s behavior. The sensor’s value is increased at every loop cycle by a percentage value between 1% and 4% and there’s a 50% change of it to be a positive or a negative variation. </w:t>
       </w:r>
     </w:p>
     <w:p>
@@ -3761,6 +4206,7 @@
         <w:rPr>
           <w:i/>
           <w:iCs/>
+          <w:noProof/>
           <w:sz w:val="24"/>
           <w:szCs w:val="24"/>
           <w:lang w:val="en-US"/>
@@ -3789,7 +4235,7 @@
                     <pic:cNvPicPr/>
                   </pic:nvPicPr>
                   <pic:blipFill>
-                    <a:blip r:embed="rId6">
+                    <a:blip r:embed="rId12">
                       <a:extLst>
                         <a:ext uri="{28A0092B-C50C-407E-A947-70E740481C1C}">
                           <a14:useLocalDpi xmlns:a14="http://schemas.microsoft.com/office/drawing/2010/main" val="0"/>
@@ -4104,24 +4550,18 @@
       <w:pPr>
         <w:pStyle w:val="Titolo2"/>
         <w:rPr>
-          <w:sz w:val="32"/>
-          <w:szCs w:val="32"/>
           <w:lang w:val="en-US"/>
         </w:rPr>
       </w:pPr>
       <w:bookmarkStart w:id="13" w:name="_Toc140083857"/>
       <w:r>
         <w:rPr>
-          <w:sz w:val="32"/>
-          <w:szCs w:val="32"/>
           <w:lang w:val="en-US"/>
         </w:rPr>
         <w:t>C</w:t>
       </w:r>
       <w:r>
         <w:rPr>
-          <w:sz w:val="32"/>
-          <w:szCs w:val="32"/>
           <w:lang w:val="en-US"/>
         </w:rPr>
         <w:t>LI</w:t>
@@ -4517,20 +4957,8 @@
           <w:szCs w:val="24"/>
           <w:lang w:val="en-US"/>
         </w:rPr>
-        <w:t xml:space="preserve">get </w:t>
-      </w:r>
-      <w:proofErr w:type="gramStart"/>
-      <w:r>
-        <w:rPr>
-          <w:b/>
-          <w:bCs/>
-          <w:sz w:val="24"/>
-          <w:szCs w:val="24"/>
-          <w:lang w:val="en-US"/>
-        </w:rPr>
-        <w:t>temp</w:t>
-      </w:r>
-      <w:proofErr w:type="gramEnd"/>
+        <w:t>get temp</w:t>
+      </w:r>
     </w:p>
     <w:p>
       <w:pPr>
@@ -4592,20 +5020,8 @@
           <w:szCs w:val="24"/>
           <w:lang w:val="en-US"/>
         </w:rPr>
-        <w:t xml:space="preserve">get </w:t>
-      </w:r>
-      <w:proofErr w:type="gramStart"/>
-      <w:r>
-        <w:rPr>
-          <w:b/>
-          <w:bCs/>
-          <w:sz w:val="24"/>
-          <w:szCs w:val="24"/>
-          <w:lang w:val="en-US"/>
-        </w:rPr>
-        <w:t>activation</w:t>
-      </w:r>
-      <w:proofErr w:type="gramEnd"/>
+        <w:t>get activation</w:t>
+      </w:r>
     </w:p>
     <w:p>
       <w:pPr>
@@ -4667,20 +5083,8 @@
           <w:szCs w:val="24"/>
           <w:lang w:val="en-US"/>
         </w:rPr>
-        <w:t xml:space="preserve">get </w:t>
-      </w:r>
-      <w:proofErr w:type="gramStart"/>
-      <w:r>
-        <w:rPr>
-          <w:b/>
-          <w:bCs/>
-          <w:sz w:val="24"/>
-          <w:szCs w:val="24"/>
-          <w:lang w:val="en-US"/>
-        </w:rPr>
-        <w:t>co2</w:t>
-      </w:r>
-      <w:proofErr w:type="gramEnd"/>
+        <w:t>get co2</w:t>
+      </w:r>
     </w:p>
     <w:p>
       <w:pPr>
@@ -5261,12 +5665,10 @@
   <w:docDefaults>
     <w:rPrDefault>
       <w:rPr>
-        <w:rFonts w:asciiTheme="minorHAnsi" w:eastAsiaTheme="minorHAnsi" w:hAnsiTheme="minorHAnsi" w:cstheme="minorBidi"/>
-        <w:kern w:val="2"/>
+        <w:rFonts w:asciiTheme="minorHAnsi" w:eastAsiaTheme="minorEastAsia" w:hAnsiTheme="minorHAnsi" w:cstheme="minorBidi"/>
         <w:sz w:val="22"/>
         <w:szCs w:val="22"/>
         <w:lang w:val="it-IT" w:eastAsia="en-US" w:bidi="ar-SA"/>
-        <w14:ligatures w14:val="standardContextual"/>
       </w:rPr>
     </w:rPrDefault>
     <w:pPrDefault>
@@ -5656,6 +6058,7 @@
   <w:style w:type="paragraph" w:default="1" w:styleId="Normale">
     <w:name w:val="Normal"/>
     <w:qFormat/>
+    <w:rsid w:val="00145FDA"/>
   </w:style>
   <w:style w:type="paragraph" w:styleId="Titolo1">
     <w:name w:val="heading 1"/>
@@ -5664,18 +6067,18 @@
     <w:link w:val="Titolo1Carattere"/>
     <w:uiPriority w:val="9"/>
     <w:qFormat/>
-    <w:rsid w:val="00BD611A"/>
+    <w:rsid w:val="00145FDA"/>
     <w:pPr>
       <w:keepNext/>
       <w:keepLines/>
-      <w:spacing w:before="240" w:after="0"/>
+      <w:spacing w:before="400" w:after="40" w:line="240" w:lineRule="auto"/>
       <w:outlineLvl w:val="0"/>
     </w:pPr>
     <w:rPr>
       <w:rFonts w:asciiTheme="majorHAnsi" w:eastAsiaTheme="majorEastAsia" w:hAnsiTheme="majorHAnsi" w:cstheme="majorBidi"/>
-      <w:color w:val="2F5496" w:themeColor="accent1" w:themeShade="BF"/>
-      <w:sz w:val="32"/>
-      <w:szCs w:val="32"/>
+      <w:color w:val="1F3864" w:themeColor="accent1" w:themeShade="80"/>
+      <w:sz w:val="36"/>
+      <w:szCs w:val="36"/>
     </w:rPr>
   </w:style>
   <w:style w:type="paragraph" w:styleId="Titolo2">
@@ -5686,18 +6089,18 @@
     <w:uiPriority w:val="9"/>
     <w:unhideWhenUsed/>
     <w:qFormat/>
-    <w:rsid w:val="00E62850"/>
+    <w:rsid w:val="00145FDA"/>
     <w:pPr>
       <w:keepNext/>
       <w:keepLines/>
-      <w:spacing w:before="40" w:after="0"/>
+      <w:spacing w:before="40" w:after="0" w:line="240" w:lineRule="auto"/>
       <w:outlineLvl w:val="1"/>
     </w:pPr>
     <w:rPr>
       <w:rFonts w:asciiTheme="majorHAnsi" w:eastAsiaTheme="majorEastAsia" w:hAnsiTheme="majorHAnsi" w:cstheme="majorBidi"/>
       <w:color w:val="2F5496" w:themeColor="accent1" w:themeShade="BF"/>
-      <w:sz w:val="26"/>
-      <w:szCs w:val="26"/>
+      <w:sz w:val="32"/>
+      <w:szCs w:val="32"/>
     </w:rPr>
   </w:style>
   <w:style w:type="paragraph" w:styleId="Titolo3">
@@ -5708,18 +6111,158 @@
     <w:uiPriority w:val="9"/>
     <w:unhideWhenUsed/>
     <w:qFormat/>
-    <w:rsid w:val="00656FF9"/>
+    <w:rsid w:val="00145FDA"/>
+    <w:pPr>
+      <w:keepNext/>
+      <w:keepLines/>
+      <w:spacing w:before="40" w:after="0" w:line="240" w:lineRule="auto"/>
+      <w:outlineLvl w:val="2"/>
+    </w:pPr>
+    <w:rPr>
+      <w:rFonts w:asciiTheme="majorHAnsi" w:eastAsiaTheme="majorEastAsia" w:hAnsiTheme="majorHAnsi" w:cstheme="majorBidi"/>
+      <w:color w:val="2F5496" w:themeColor="accent1" w:themeShade="BF"/>
+      <w:sz w:val="28"/>
+      <w:szCs w:val="28"/>
+    </w:rPr>
+  </w:style>
+  <w:style w:type="paragraph" w:styleId="Titolo4">
+    <w:name w:val="heading 4"/>
+    <w:basedOn w:val="Normale"/>
+    <w:next w:val="Normale"/>
+    <w:link w:val="Titolo4Carattere"/>
+    <w:uiPriority w:val="9"/>
+    <w:semiHidden/>
+    <w:unhideWhenUsed/>
+    <w:qFormat/>
+    <w:rsid w:val="00145FDA"/>
     <w:pPr>
       <w:keepNext/>
       <w:keepLines/>
       <w:spacing w:before="40" w:after="0"/>
-      <w:outlineLvl w:val="2"/>
+      <w:outlineLvl w:val="3"/>
     </w:pPr>
     <w:rPr>
       <w:rFonts w:asciiTheme="majorHAnsi" w:eastAsiaTheme="majorEastAsia" w:hAnsiTheme="majorHAnsi" w:cstheme="majorBidi"/>
-      <w:color w:val="1F3763" w:themeColor="accent1" w:themeShade="7F"/>
+      <w:color w:val="2F5496" w:themeColor="accent1" w:themeShade="BF"/>
       <w:sz w:val="24"/>
       <w:szCs w:val="24"/>
+    </w:rPr>
+  </w:style>
+  <w:style w:type="paragraph" w:styleId="Titolo5">
+    <w:name w:val="heading 5"/>
+    <w:basedOn w:val="Normale"/>
+    <w:next w:val="Normale"/>
+    <w:link w:val="Titolo5Carattere"/>
+    <w:uiPriority w:val="9"/>
+    <w:semiHidden/>
+    <w:unhideWhenUsed/>
+    <w:qFormat/>
+    <w:rsid w:val="00145FDA"/>
+    <w:pPr>
+      <w:keepNext/>
+      <w:keepLines/>
+      <w:spacing w:before="40" w:after="0"/>
+      <w:outlineLvl w:val="4"/>
+    </w:pPr>
+    <w:rPr>
+      <w:rFonts w:asciiTheme="majorHAnsi" w:eastAsiaTheme="majorEastAsia" w:hAnsiTheme="majorHAnsi" w:cstheme="majorBidi"/>
+      <w:caps/>
+      <w:color w:val="2F5496" w:themeColor="accent1" w:themeShade="BF"/>
+    </w:rPr>
+  </w:style>
+  <w:style w:type="paragraph" w:styleId="Titolo6">
+    <w:name w:val="heading 6"/>
+    <w:basedOn w:val="Normale"/>
+    <w:next w:val="Normale"/>
+    <w:link w:val="Titolo6Carattere"/>
+    <w:uiPriority w:val="9"/>
+    <w:semiHidden/>
+    <w:unhideWhenUsed/>
+    <w:qFormat/>
+    <w:rsid w:val="00145FDA"/>
+    <w:pPr>
+      <w:keepNext/>
+      <w:keepLines/>
+      <w:spacing w:before="40" w:after="0"/>
+      <w:outlineLvl w:val="5"/>
+    </w:pPr>
+    <w:rPr>
+      <w:rFonts w:asciiTheme="majorHAnsi" w:eastAsiaTheme="majorEastAsia" w:hAnsiTheme="majorHAnsi" w:cstheme="majorBidi"/>
+      <w:i/>
+      <w:iCs/>
+      <w:caps/>
+      <w:color w:val="1F3864" w:themeColor="accent1" w:themeShade="80"/>
+    </w:rPr>
+  </w:style>
+  <w:style w:type="paragraph" w:styleId="Titolo7">
+    <w:name w:val="heading 7"/>
+    <w:basedOn w:val="Normale"/>
+    <w:next w:val="Normale"/>
+    <w:link w:val="Titolo7Carattere"/>
+    <w:uiPriority w:val="9"/>
+    <w:semiHidden/>
+    <w:unhideWhenUsed/>
+    <w:qFormat/>
+    <w:rsid w:val="00145FDA"/>
+    <w:pPr>
+      <w:keepNext/>
+      <w:keepLines/>
+      <w:spacing w:before="40" w:after="0"/>
+      <w:outlineLvl w:val="6"/>
+    </w:pPr>
+    <w:rPr>
+      <w:rFonts w:asciiTheme="majorHAnsi" w:eastAsiaTheme="majorEastAsia" w:hAnsiTheme="majorHAnsi" w:cstheme="majorBidi"/>
+      <w:b/>
+      <w:bCs/>
+      <w:color w:val="1F3864" w:themeColor="accent1" w:themeShade="80"/>
+    </w:rPr>
+  </w:style>
+  <w:style w:type="paragraph" w:styleId="Titolo8">
+    <w:name w:val="heading 8"/>
+    <w:basedOn w:val="Normale"/>
+    <w:next w:val="Normale"/>
+    <w:link w:val="Titolo8Carattere"/>
+    <w:uiPriority w:val="9"/>
+    <w:semiHidden/>
+    <w:unhideWhenUsed/>
+    <w:qFormat/>
+    <w:rsid w:val="00145FDA"/>
+    <w:pPr>
+      <w:keepNext/>
+      <w:keepLines/>
+      <w:spacing w:before="40" w:after="0"/>
+      <w:outlineLvl w:val="7"/>
+    </w:pPr>
+    <w:rPr>
+      <w:rFonts w:asciiTheme="majorHAnsi" w:eastAsiaTheme="majorEastAsia" w:hAnsiTheme="majorHAnsi" w:cstheme="majorBidi"/>
+      <w:b/>
+      <w:bCs/>
+      <w:i/>
+      <w:iCs/>
+      <w:color w:val="1F3864" w:themeColor="accent1" w:themeShade="80"/>
+    </w:rPr>
+  </w:style>
+  <w:style w:type="paragraph" w:styleId="Titolo9">
+    <w:name w:val="heading 9"/>
+    <w:basedOn w:val="Normale"/>
+    <w:next w:val="Normale"/>
+    <w:link w:val="Titolo9Carattere"/>
+    <w:uiPriority w:val="9"/>
+    <w:semiHidden/>
+    <w:unhideWhenUsed/>
+    <w:qFormat/>
+    <w:rsid w:val="00145FDA"/>
+    <w:pPr>
+      <w:keepNext/>
+      <w:keepLines/>
+      <w:spacing w:before="40" w:after="0"/>
+      <w:outlineLvl w:val="8"/>
+    </w:pPr>
+    <w:rPr>
+      <w:rFonts w:asciiTheme="majorHAnsi" w:eastAsiaTheme="majorEastAsia" w:hAnsiTheme="majorHAnsi" w:cstheme="majorBidi"/>
+      <w:i/>
+      <w:iCs/>
+      <w:color w:val="1F3864" w:themeColor="accent1" w:themeShade="80"/>
     </w:rPr>
   </w:style>
   <w:style w:type="character" w:default="1" w:styleId="Carpredefinitoparagrafo">
@@ -5756,17 +6299,18 @@
     <w:link w:val="TitoloCarattere"/>
     <w:uiPriority w:val="10"/>
     <w:qFormat/>
-    <w:rsid w:val="009F24CB"/>
+    <w:rsid w:val="00145FDA"/>
     <w:pPr>
-      <w:spacing w:after="0" w:line="240" w:lineRule="auto"/>
+      <w:spacing w:after="0" w:line="204" w:lineRule="auto"/>
       <w:contextualSpacing/>
     </w:pPr>
     <w:rPr>
       <w:rFonts w:asciiTheme="majorHAnsi" w:eastAsiaTheme="majorEastAsia" w:hAnsiTheme="majorHAnsi" w:cstheme="majorBidi"/>
-      <w:spacing w:val="-10"/>
-      <w:kern w:val="28"/>
-      <w:sz w:val="56"/>
-      <w:szCs w:val="56"/>
+      <w:caps/>
+      <w:color w:val="44546A" w:themeColor="text2"/>
+      <w:spacing w:val="-15"/>
+      <w:sz w:val="72"/>
+      <w:szCs w:val="72"/>
     </w:rPr>
   </w:style>
   <w:style w:type="character" w:customStyle="1" w:styleId="TitoloCarattere">
@@ -5774,13 +6318,14 @@
     <w:basedOn w:val="Carpredefinitoparagrafo"/>
     <w:link w:val="Titolo"/>
     <w:uiPriority w:val="10"/>
-    <w:rsid w:val="009F24CB"/>
+    <w:rsid w:val="00145FDA"/>
     <w:rPr>
       <w:rFonts w:asciiTheme="majorHAnsi" w:eastAsiaTheme="majorEastAsia" w:hAnsiTheme="majorHAnsi" w:cstheme="majorBidi"/>
-      <w:spacing w:val="-10"/>
-      <w:kern w:val="28"/>
-      <w:sz w:val="56"/>
-      <w:szCs w:val="56"/>
+      <w:caps/>
+      <w:color w:val="44546A" w:themeColor="text2"/>
+      <w:spacing w:val="-15"/>
+      <w:sz w:val="72"/>
+      <w:szCs w:val="72"/>
     </w:rPr>
   </w:style>
   <w:style w:type="character" w:customStyle="1" w:styleId="Titolo1Carattere">
@@ -5788,12 +6333,12 @@
     <w:basedOn w:val="Carpredefinitoparagrafo"/>
     <w:link w:val="Titolo1"/>
     <w:uiPriority w:val="9"/>
-    <w:rsid w:val="00BD611A"/>
+    <w:rsid w:val="00145FDA"/>
     <w:rPr>
       <w:rFonts w:asciiTheme="majorHAnsi" w:eastAsiaTheme="majorEastAsia" w:hAnsiTheme="majorHAnsi" w:cstheme="majorBidi"/>
-      <w:color w:val="2F5496" w:themeColor="accent1" w:themeShade="BF"/>
-      <w:sz w:val="32"/>
-      <w:szCs w:val="32"/>
+      <w:color w:val="1F3864" w:themeColor="accent1" w:themeShade="80"/>
+      <w:sz w:val="36"/>
+      <w:szCs w:val="36"/>
     </w:rPr>
   </w:style>
   <w:style w:type="paragraph" w:styleId="Titolosommario">
@@ -5803,27 +6348,22 @@
     <w:uiPriority w:val="39"/>
     <w:unhideWhenUsed/>
     <w:qFormat/>
-    <w:rsid w:val="00BD611A"/>
+    <w:rsid w:val="00145FDA"/>
     <w:pPr>
       <w:outlineLvl w:val="9"/>
     </w:pPr>
-    <w:rPr>
-      <w:kern w:val="0"/>
-      <w:lang w:val="en-US"/>
-      <w14:ligatures w14:val="none"/>
-    </w:rPr>
   </w:style>
   <w:style w:type="character" w:customStyle="1" w:styleId="Titolo2Carattere">
     <w:name w:val="Titolo 2 Carattere"/>
     <w:basedOn w:val="Carpredefinitoparagrafo"/>
     <w:link w:val="Titolo2"/>
     <w:uiPriority w:val="9"/>
-    <w:rsid w:val="00E62850"/>
+    <w:rsid w:val="00145FDA"/>
     <w:rPr>
       <w:rFonts w:asciiTheme="majorHAnsi" w:eastAsiaTheme="majorEastAsia" w:hAnsiTheme="majorHAnsi" w:cstheme="majorBidi"/>
       <w:color w:val="2F5496" w:themeColor="accent1" w:themeShade="BF"/>
-      <w:sz w:val="26"/>
-      <w:szCs w:val="26"/>
+      <w:sz w:val="32"/>
+      <w:szCs w:val="32"/>
     </w:rPr>
   </w:style>
   <w:style w:type="paragraph" w:styleId="Sommario1">
@@ -5867,12 +6407,12 @@
     <w:basedOn w:val="Carpredefinitoparagrafo"/>
     <w:link w:val="Titolo3"/>
     <w:uiPriority w:val="9"/>
-    <w:rsid w:val="00656FF9"/>
+    <w:rsid w:val="00145FDA"/>
     <w:rPr>
       <w:rFonts w:asciiTheme="majorHAnsi" w:eastAsiaTheme="majorEastAsia" w:hAnsiTheme="majorHAnsi" w:cstheme="majorBidi"/>
-      <w:color w:val="1F3763" w:themeColor="accent1" w:themeShade="7F"/>
-      <w:sz w:val="24"/>
-      <w:szCs w:val="24"/>
+      <w:color w:val="2F5496" w:themeColor="accent1" w:themeShade="BF"/>
+      <w:sz w:val="28"/>
+      <w:szCs w:val="28"/>
     </w:rPr>
   </w:style>
   <w:style w:type="paragraph" w:styleId="Paragrafoelenco">
@@ -5898,6 +6438,323 @@
       <w:spacing w:after="100"/>
       <w:ind w:left="440"/>
     </w:pPr>
+  </w:style>
+  <w:style w:type="paragraph" w:styleId="NormaleWeb">
+    <w:name w:val="Normal (Web)"/>
+    <w:basedOn w:val="Normale"/>
+    <w:uiPriority w:val="99"/>
+    <w:semiHidden/>
+    <w:unhideWhenUsed/>
+    <w:rsid w:val="00145FDA"/>
+    <w:pPr>
+      <w:spacing w:before="100" w:beforeAutospacing="1" w:after="100" w:afterAutospacing="1" w:line="240" w:lineRule="auto"/>
+    </w:pPr>
+    <w:rPr>
+      <w:rFonts w:ascii="Times New Roman" w:eastAsia="Times New Roman" w:hAnsi="Times New Roman" w:cs="Times New Roman"/>
+      <w:sz w:val="24"/>
+      <w:szCs w:val="24"/>
+      <w:lang w:eastAsia="it-IT"/>
+    </w:rPr>
+  </w:style>
+  <w:style w:type="character" w:customStyle="1" w:styleId="Titolo4Carattere">
+    <w:name w:val="Titolo 4 Carattere"/>
+    <w:basedOn w:val="Carpredefinitoparagrafo"/>
+    <w:link w:val="Titolo4"/>
+    <w:uiPriority w:val="9"/>
+    <w:semiHidden/>
+    <w:rsid w:val="00145FDA"/>
+    <w:rPr>
+      <w:rFonts w:asciiTheme="majorHAnsi" w:eastAsiaTheme="majorEastAsia" w:hAnsiTheme="majorHAnsi" w:cstheme="majorBidi"/>
+      <w:color w:val="2F5496" w:themeColor="accent1" w:themeShade="BF"/>
+      <w:sz w:val="24"/>
+      <w:szCs w:val="24"/>
+    </w:rPr>
+  </w:style>
+  <w:style w:type="character" w:customStyle="1" w:styleId="Titolo5Carattere">
+    <w:name w:val="Titolo 5 Carattere"/>
+    <w:basedOn w:val="Carpredefinitoparagrafo"/>
+    <w:link w:val="Titolo5"/>
+    <w:uiPriority w:val="9"/>
+    <w:semiHidden/>
+    <w:rsid w:val="00145FDA"/>
+    <w:rPr>
+      <w:rFonts w:asciiTheme="majorHAnsi" w:eastAsiaTheme="majorEastAsia" w:hAnsiTheme="majorHAnsi" w:cstheme="majorBidi"/>
+      <w:caps/>
+      <w:color w:val="2F5496" w:themeColor="accent1" w:themeShade="BF"/>
+    </w:rPr>
+  </w:style>
+  <w:style w:type="character" w:customStyle="1" w:styleId="Titolo6Carattere">
+    <w:name w:val="Titolo 6 Carattere"/>
+    <w:basedOn w:val="Carpredefinitoparagrafo"/>
+    <w:link w:val="Titolo6"/>
+    <w:uiPriority w:val="9"/>
+    <w:semiHidden/>
+    <w:rsid w:val="00145FDA"/>
+    <w:rPr>
+      <w:rFonts w:asciiTheme="majorHAnsi" w:eastAsiaTheme="majorEastAsia" w:hAnsiTheme="majorHAnsi" w:cstheme="majorBidi"/>
+      <w:i/>
+      <w:iCs/>
+      <w:caps/>
+      <w:color w:val="1F3864" w:themeColor="accent1" w:themeShade="80"/>
+    </w:rPr>
+  </w:style>
+  <w:style w:type="character" w:customStyle="1" w:styleId="Titolo7Carattere">
+    <w:name w:val="Titolo 7 Carattere"/>
+    <w:basedOn w:val="Carpredefinitoparagrafo"/>
+    <w:link w:val="Titolo7"/>
+    <w:uiPriority w:val="9"/>
+    <w:semiHidden/>
+    <w:rsid w:val="00145FDA"/>
+    <w:rPr>
+      <w:rFonts w:asciiTheme="majorHAnsi" w:eastAsiaTheme="majorEastAsia" w:hAnsiTheme="majorHAnsi" w:cstheme="majorBidi"/>
+      <w:b/>
+      <w:bCs/>
+      <w:color w:val="1F3864" w:themeColor="accent1" w:themeShade="80"/>
+    </w:rPr>
+  </w:style>
+  <w:style w:type="character" w:customStyle="1" w:styleId="Titolo8Carattere">
+    <w:name w:val="Titolo 8 Carattere"/>
+    <w:basedOn w:val="Carpredefinitoparagrafo"/>
+    <w:link w:val="Titolo8"/>
+    <w:uiPriority w:val="9"/>
+    <w:semiHidden/>
+    <w:rsid w:val="00145FDA"/>
+    <w:rPr>
+      <w:rFonts w:asciiTheme="majorHAnsi" w:eastAsiaTheme="majorEastAsia" w:hAnsiTheme="majorHAnsi" w:cstheme="majorBidi"/>
+      <w:b/>
+      <w:bCs/>
+      <w:i/>
+      <w:iCs/>
+      <w:color w:val="1F3864" w:themeColor="accent1" w:themeShade="80"/>
+    </w:rPr>
+  </w:style>
+  <w:style w:type="character" w:customStyle="1" w:styleId="Titolo9Carattere">
+    <w:name w:val="Titolo 9 Carattere"/>
+    <w:basedOn w:val="Carpredefinitoparagrafo"/>
+    <w:link w:val="Titolo9"/>
+    <w:uiPriority w:val="9"/>
+    <w:semiHidden/>
+    <w:rsid w:val="00145FDA"/>
+    <w:rPr>
+      <w:rFonts w:asciiTheme="majorHAnsi" w:eastAsiaTheme="majorEastAsia" w:hAnsiTheme="majorHAnsi" w:cstheme="majorBidi"/>
+      <w:i/>
+      <w:iCs/>
+      <w:color w:val="1F3864" w:themeColor="accent1" w:themeShade="80"/>
+    </w:rPr>
+  </w:style>
+  <w:style w:type="paragraph" w:styleId="Didascalia">
+    <w:name w:val="caption"/>
+    <w:basedOn w:val="Normale"/>
+    <w:next w:val="Normale"/>
+    <w:uiPriority w:val="35"/>
+    <w:semiHidden/>
+    <w:unhideWhenUsed/>
+    <w:qFormat/>
+    <w:rsid w:val="00145FDA"/>
+    <w:pPr>
+      <w:spacing w:line="240" w:lineRule="auto"/>
+    </w:pPr>
+    <w:rPr>
+      <w:b/>
+      <w:bCs/>
+      <w:smallCaps/>
+      <w:color w:val="44546A" w:themeColor="text2"/>
+    </w:rPr>
+  </w:style>
+  <w:style w:type="paragraph" w:styleId="Sottotitolo">
+    <w:name w:val="Subtitle"/>
+    <w:basedOn w:val="Normale"/>
+    <w:next w:val="Normale"/>
+    <w:link w:val="SottotitoloCarattere"/>
+    <w:uiPriority w:val="11"/>
+    <w:qFormat/>
+    <w:rsid w:val="00145FDA"/>
+    <w:pPr>
+      <w:numPr>
+        <w:ilvl w:val="1"/>
+      </w:numPr>
+      <w:spacing w:after="240" w:line="240" w:lineRule="auto"/>
+    </w:pPr>
+    <w:rPr>
+      <w:rFonts w:asciiTheme="majorHAnsi" w:eastAsiaTheme="majorEastAsia" w:hAnsiTheme="majorHAnsi" w:cstheme="majorBidi"/>
+      <w:color w:val="4472C4" w:themeColor="accent1"/>
+      <w:sz w:val="28"/>
+      <w:szCs w:val="28"/>
+    </w:rPr>
+  </w:style>
+  <w:style w:type="character" w:customStyle="1" w:styleId="SottotitoloCarattere">
+    <w:name w:val="Sottotitolo Carattere"/>
+    <w:basedOn w:val="Carpredefinitoparagrafo"/>
+    <w:link w:val="Sottotitolo"/>
+    <w:uiPriority w:val="11"/>
+    <w:rsid w:val="00145FDA"/>
+    <w:rPr>
+      <w:rFonts w:asciiTheme="majorHAnsi" w:eastAsiaTheme="majorEastAsia" w:hAnsiTheme="majorHAnsi" w:cstheme="majorBidi"/>
+      <w:color w:val="4472C4" w:themeColor="accent1"/>
+      <w:sz w:val="28"/>
+      <w:szCs w:val="28"/>
+    </w:rPr>
+  </w:style>
+  <w:style w:type="character" w:styleId="Enfasigrassetto">
+    <w:name w:val="Strong"/>
+    <w:basedOn w:val="Carpredefinitoparagrafo"/>
+    <w:uiPriority w:val="22"/>
+    <w:qFormat/>
+    <w:rsid w:val="00145FDA"/>
+    <w:rPr>
+      <w:b/>
+      <w:bCs/>
+    </w:rPr>
+  </w:style>
+  <w:style w:type="character" w:styleId="Enfasicorsivo">
+    <w:name w:val="Emphasis"/>
+    <w:basedOn w:val="Carpredefinitoparagrafo"/>
+    <w:uiPriority w:val="20"/>
+    <w:qFormat/>
+    <w:rsid w:val="00145FDA"/>
+    <w:rPr>
+      <w:i/>
+      <w:iCs/>
+    </w:rPr>
+  </w:style>
+  <w:style w:type="paragraph" w:styleId="Nessunaspaziatura">
+    <w:name w:val="No Spacing"/>
+    <w:uiPriority w:val="1"/>
+    <w:qFormat/>
+    <w:rsid w:val="00145FDA"/>
+    <w:pPr>
+      <w:spacing w:after="0" w:line="240" w:lineRule="auto"/>
+    </w:pPr>
+  </w:style>
+  <w:style w:type="paragraph" w:styleId="Citazione">
+    <w:name w:val="Quote"/>
+    <w:basedOn w:val="Normale"/>
+    <w:next w:val="Normale"/>
+    <w:link w:val="CitazioneCarattere"/>
+    <w:uiPriority w:val="29"/>
+    <w:qFormat/>
+    <w:rsid w:val="00145FDA"/>
+    <w:pPr>
+      <w:spacing w:before="120" w:after="120"/>
+      <w:ind w:left="720"/>
+    </w:pPr>
+    <w:rPr>
+      <w:color w:val="44546A" w:themeColor="text2"/>
+      <w:sz w:val="24"/>
+      <w:szCs w:val="24"/>
+    </w:rPr>
+  </w:style>
+  <w:style w:type="character" w:customStyle="1" w:styleId="CitazioneCarattere">
+    <w:name w:val="Citazione Carattere"/>
+    <w:basedOn w:val="Carpredefinitoparagrafo"/>
+    <w:link w:val="Citazione"/>
+    <w:uiPriority w:val="29"/>
+    <w:rsid w:val="00145FDA"/>
+    <w:rPr>
+      <w:color w:val="44546A" w:themeColor="text2"/>
+      <w:sz w:val="24"/>
+      <w:szCs w:val="24"/>
+    </w:rPr>
+  </w:style>
+  <w:style w:type="paragraph" w:styleId="Citazioneintensa">
+    <w:name w:val="Intense Quote"/>
+    <w:basedOn w:val="Normale"/>
+    <w:next w:val="Normale"/>
+    <w:link w:val="CitazioneintensaCarattere"/>
+    <w:uiPriority w:val="30"/>
+    <w:qFormat/>
+    <w:rsid w:val="00145FDA"/>
+    <w:pPr>
+      <w:spacing w:before="100" w:beforeAutospacing="1" w:after="240" w:line="240" w:lineRule="auto"/>
+      <w:ind w:left="720"/>
+      <w:jc w:val="center"/>
+    </w:pPr>
+    <w:rPr>
+      <w:rFonts w:asciiTheme="majorHAnsi" w:eastAsiaTheme="majorEastAsia" w:hAnsiTheme="majorHAnsi" w:cstheme="majorBidi"/>
+      <w:color w:val="44546A" w:themeColor="text2"/>
+      <w:spacing w:val="-6"/>
+      <w:sz w:val="32"/>
+      <w:szCs w:val="32"/>
+    </w:rPr>
+  </w:style>
+  <w:style w:type="character" w:customStyle="1" w:styleId="CitazioneintensaCarattere">
+    <w:name w:val="Citazione intensa Carattere"/>
+    <w:basedOn w:val="Carpredefinitoparagrafo"/>
+    <w:link w:val="Citazioneintensa"/>
+    <w:uiPriority w:val="30"/>
+    <w:rsid w:val="00145FDA"/>
+    <w:rPr>
+      <w:rFonts w:asciiTheme="majorHAnsi" w:eastAsiaTheme="majorEastAsia" w:hAnsiTheme="majorHAnsi" w:cstheme="majorBidi"/>
+      <w:color w:val="44546A" w:themeColor="text2"/>
+      <w:spacing w:val="-6"/>
+      <w:sz w:val="32"/>
+      <w:szCs w:val="32"/>
+    </w:rPr>
+  </w:style>
+  <w:style w:type="character" w:styleId="Enfasidelicata">
+    <w:name w:val="Subtle Emphasis"/>
+    <w:basedOn w:val="Carpredefinitoparagrafo"/>
+    <w:uiPriority w:val="19"/>
+    <w:qFormat/>
+    <w:rsid w:val="00145FDA"/>
+    <w:rPr>
+      <w:i/>
+      <w:iCs/>
+      <w:color w:val="595959" w:themeColor="text1" w:themeTint="A6"/>
+    </w:rPr>
+  </w:style>
+  <w:style w:type="character" w:styleId="Enfasiintensa">
+    <w:name w:val="Intense Emphasis"/>
+    <w:basedOn w:val="Carpredefinitoparagrafo"/>
+    <w:uiPriority w:val="21"/>
+    <w:qFormat/>
+    <w:rsid w:val="00145FDA"/>
+    <w:rPr>
+      <w:b/>
+      <w:bCs/>
+      <w:i/>
+      <w:iCs/>
+    </w:rPr>
+  </w:style>
+  <w:style w:type="character" w:styleId="Riferimentodelicato">
+    <w:name w:val="Subtle Reference"/>
+    <w:basedOn w:val="Carpredefinitoparagrafo"/>
+    <w:uiPriority w:val="31"/>
+    <w:qFormat/>
+    <w:rsid w:val="00145FDA"/>
+    <w:rPr>
+      <w:smallCaps/>
+      <w:color w:val="595959" w:themeColor="text1" w:themeTint="A6"/>
+      <w:u w:val="none" w:color="7F7F7F" w:themeColor="text1" w:themeTint="80"/>
+      <w:bdr w:val="none" w:sz="0" w:space="0" w:color="auto"/>
+    </w:rPr>
+  </w:style>
+  <w:style w:type="character" w:styleId="Riferimentointenso">
+    <w:name w:val="Intense Reference"/>
+    <w:basedOn w:val="Carpredefinitoparagrafo"/>
+    <w:uiPriority w:val="32"/>
+    <w:qFormat/>
+    <w:rsid w:val="00145FDA"/>
+    <w:rPr>
+      <w:b/>
+      <w:bCs/>
+      <w:smallCaps/>
+      <w:color w:val="44546A" w:themeColor="text2"/>
+      <w:u w:val="single"/>
+    </w:rPr>
+  </w:style>
+  <w:style w:type="character" w:styleId="Titolodellibro">
+    <w:name w:val="Book Title"/>
+    <w:basedOn w:val="Carpredefinitoparagrafo"/>
+    <w:uiPriority w:val="33"/>
+    <w:qFormat/>
+    <w:rsid w:val="00145FDA"/>
+    <w:rPr>
+      <w:b/>
+      <w:bCs/>
+      <w:smallCaps/>
+      <w:spacing w:val="10"/>
+    </w:rPr>
   </w:style>
 </w:styles>
 </file>
@@ -6195,4 +7052,16 @@
     </a:ext>
   </a:extLst>
 </a:theme>
+</file>
+
+<file path=customXml/item1.xml><?xml version="1.0" encoding="utf-8"?>
+<b:Sources xmlns:b="http://schemas.openxmlformats.org/officeDocument/2006/bibliography" xmlns="http://schemas.openxmlformats.org/officeDocument/2006/bibliography" SelectedStyle="\APASixthEditionOfficeOnline.xsl" StyleName="APA" Version="6"/>
+</file>
+
+<file path=customXml/itemProps1.xml><?xml version="1.0" encoding="utf-8"?>
+<ds:datastoreItem xmlns:ds="http://schemas.openxmlformats.org/officeDocument/2006/customXml" ds:itemID="{ACBC9967-C50F-4A9F-B7A1-74F22D133B6F}">
+  <ds:schemaRefs>
+    <ds:schemaRef ds:uri="http://schemas.openxmlformats.org/officeDocument/2006/bibliography"/>
+  </ds:schemaRefs>
+</ds:datastoreItem>
 </file>
</xml_diff>